<commit_message>
Final draft of v2.3 documentation (Word Doc files) including release notes and user guide.
Remaining work is to update the “markdown” documents.
</commit_message>
<xml_diff>
--- a/files/DIVER ReleaseNotes.docx
+++ b/files/DIVER ReleaseNotes.docx
@@ -56,12 +56,7 @@
         <w:t xml:space="preserve">ember 2015 </w:t>
       </w:r>
       <w:r>
-        <w:t xml:space="preserve">| </w:t>
-      </w:r>
-      <w:bookmarkStart w:id="0" w:name="_GoBack"/>
-      <w:bookmarkEnd w:id="0"/>
-      <w:r>
-        <w:t>0.1</w:t>
+        <w:t>| 0.1</w:t>
       </w:r>
     </w:p>
     <w:p>
@@ -86,7 +81,7 @@
         </w:tabs>
         <w:rPr>
           <w:rFonts w:asciiTheme="minorHAnsi" w:eastAsiaTheme="minorEastAsia" w:hAnsiTheme="minorHAnsi" w:cstheme="minorBidi"/>
-          <w:lang w:eastAsia="ja-JP"/>
+          <w:lang w:val="en-AU" w:eastAsia="ja-JP"/>
         </w:rPr>
       </w:pPr>
       <w:r>
@@ -98,13 +93,15 @@
       <w:r>
         <w:fldChar w:fldCharType="separate"/>
       </w:r>
+      <w:bookmarkStart w:id="0" w:name="_GoBack"/>
+      <w:bookmarkEnd w:id="0"/>
       <w:r>
         <w:t>1</w:t>
       </w:r>
       <w:r>
         <w:rPr>
           <w:rFonts w:asciiTheme="minorHAnsi" w:eastAsiaTheme="minorEastAsia" w:hAnsiTheme="minorHAnsi" w:cstheme="minorBidi"/>
-          <w:lang w:eastAsia="ja-JP"/>
+          <w:lang w:val="en-AU" w:eastAsia="ja-JP"/>
         </w:rPr>
         <w:tab/>
       </w:r>
@@ -118,7 +115,7 @@
         <w:fldChar w:fldCharType="begin"/>
       </w:r>
       <w:r>
-        <w:instrText xml:space="preserve"> PAGEREF _Toc260524166 \h </w:instrText>
+        <w:instrText xml:space="preserve"> PAGEREF _Toc311807880 \h </w:instrText>
       </w:r>
       <w:r>
         <w:fldChar w:fldCharType="separate"/>
@@ -138,7 +135,7 @@
         </w:tabs>
         <w:rPr>
           <w:rFonts w:asciiTheme="minorHAnsi" w:eastAsiaTheme="minorEastAsia" w:hAnsiTheme="minorHAnsi" w:cstheme="minorBidi"/>
-          <w:lang w:eastAsia="ja-JP"/>
+          <w:lang w:val="en-AU" w:eastAsia="ja-JP"/>
         </w:rPr>
       </w:pPr>
       <w:r>
@@ -147,7 +144,7 @@
       <w:r>
         <w:rPr>
           <w:rFonts w:asciiTheme="minorHAnsi" w:eastAsiaTheme="minorEastAsia" w:hAnsiTheme="minorHAnsi" w:cstheme="minorBidi"/>
-          <w:lang w:eastAsia="ja-JP"/>
+          <w:lang w:val="en-AU" w:eastAsia="ja-JP"/>
         </w:rPr>
         <w:tab/>
       </w:r>
@@ -161,7 +158,7 @@
         <w:fldChar w:fldCharType="begin"/>
       </w:r>
       <w:r>
-        <w:instrText xml:space="preserve"> PAGEREF _Toc260524167 \h </w:instrText>
+        <w:instrText xml:space="preserve"> PAGEREF _Toc311807881 \h </w:instrText>
       </w:r>
       <w:r>
         <w:fldChar w:fldCharType="separate"/>
@@ -181,7 +178,7 @@
         </w:tabs>
         <w:rPr>
           <w:rFonts w:asciiTheme="minorHAnsi" w:eastAsiaTheme="minorEastAsia" w:hAnsiTheme="minorHAnsi" w:cstheme="minorBidi"/>
-          <w:lang w:eastAsia="ja-JP"/>
+          <w:lang w:val="en-AU" w:eastAsia="ja-JP"/>
         </w:rPr>
       </w:pPr>
       <w:r>
@@ -190,7 +187,7 @@
       <w:r>
         <w:rPr>
           <w:rFonts w:asciiTheme="minorHAnsi" w:eastAsiaTheme="minorEastAsia" w:hAnsiTheme="minorHAnsi" w:cstheme="minorBidi"/>
-          <w:lang w:eastAsia="ja-JP"/>
+          <w:lang w:val="en-AU" w:eastAsia="ja-JP"/>
         </w:rPr>
         <w:tab/>
       </w:r>
@@ -204,7 +201,7 @@
         <w:fldChar w:fldCharType="begin"/>
       </w:r>
       <w:r>
-        <w:instrText xml:space="preserve"> PAGEREF _Toc260524168 \h </w:instrText>
+        <w:instrText xml:space="preserve"> PAGEREF _Toc311807882 \h </w:instrText>
       </w:r>
       <w:r>
         <w:fldChar w:fldCharType="separate"/>
@@ -224,7 +221,7 @@
         </w:tabs>
         <w:rPr>
           <w:rFonts w:asciiTheme="minorHAnsi" w:eastAsiaTheme="minorEastAsia" w:hAnsiTheme="minorHAnsi" w:cstheme="minorBidi"/>
-          <w:lang w:eastAsia="ja-JP"/>
+          <w:lang w:val="en-AU" w:eastAsia="ja-JP"/>
         </w:rPr>
       </w:pPr>
       <w:r>
@@ -233,7 +230,7 @@
       <w:r>
         <w:rPr>
           <w:rFonts w:asciiTheme="minorHAnsi" w:eastAsiaTheme="minorEastAsia" w:hAnsiTheme="minorHAnsi" w:cstheme="minorBidi"/>
-          <w:lang w:eastAsia="ja-JP"/>
+          <w:lang w:val="en-AU" w:eastAsia="ja-JP"/>
         </w:rPr>
         <w:tab/>
       </w:r>
@@ -247,7 +244,7 @@
         <w:fldChar w:fldCharType="begin"/>
       </w:r>
       <w:r>
-        <w:instrText xml:space="preserve"> PAGEREF _Toc260524169 \h </w:instrText>
+        <w:instrText xml:space="preserve"> PAGEREF _Toc311807883 \h </w:instrText>
       </w:r>
       <w:r>
         <w:fldChar w:fldCharType="separate"/>
@@ -267,7 +264,7 @@
         </w:tabs>
         <w:rPr>
           <w:rFonts w:asciiTheme="minorHAnsi" w:eastAsiaTheme="minorEastAsia" w:hAnsiTheme="minorHAnsi" w:cstheme="minorBidi"/>
-          <w:lang w:eastAsia="ja-JP"/>
+          <w:lang w:val="en-AU" w:eastAsia="ja-JP"/>
         </w:rPr>
       </w:pPr>
       <w:r>
@@ -276,7 +273,7 @@
       <w:r>
         <w:rPr>
           <w:rFonts w:asciiTheme="minorHAnsi" w:eastAsiaTheme="minorEastAsia" w:hAnsiTheme="minorHAnsi" w:cstheme="minorBidi"/>
-          <w:lang w:eastAsia="ja-JP"/>
+          <w:lang w:val="en-AU" w:eastAsia="ja-JP"/>
         </w:rPr>
         <w:tab/>
       </w:r>
@@ -290,7 +287,7 @@
         <w:fldChar w:fldCharType="begin"/>
       </w:r>
       <w:r>
-        <w:instrText xml:space="preserve"> PAGEREF _Toc260524170 \h </w:instrText>
+        <w:instrText xml:space="preserve"> PAGEREF _Toc311807884 \h </w:instrText>
       </w:r>
       <w:r>
         <w:fldChar w:fldCharType="separate"/>
@@ -310,7 +307,7 @@
         </w:tabs>
         <w:rPr>
           <w:rFonts w:asciiTheme="minorHAnsi" w:eastAsiaTheme="minorEastAsia" w:hAnsiTheme="minorHAnsi" w:cstheme="minorBidi"/>
-          <w:lang w:eastAsia="ja-JP"/>
+          <w:lang w:val="en-AU" w:eastAsia="ja-JP"/>
         </w:rPr>
       </w:pPr>
       <w:r>
@@ -319,7 +316,7 @@
       <w:r>
         <w:rPr>
           <w:rFonts w:asciiTheme="minorHAnsi" w:eastAsiaTheme="minorEastAsia" w:hAnsiTheme="minorHAnsi" w:cstheme="minorBidi"/>
-          <w:lang w:eastAsia="ja-JP"/>
+          <w:lang w:val="en-AU" w:eastAsia="ja-JP"/>
         </w:rPr>
         <w:tab/>
       </w:r>
@@ -333,7 +330,7 @@
         <w:fldChar w:fldCharType="begin"/>
       </w:r>
       <w:r>
-        <w:instrText xml:space="preserve"> PAGEREF _Toc260524171 \h </w:instrText>
+        <w:instrText xml:space="preserve"> PAGEREF _Toc311807885 \h </w:instrText>
       </w:r>
       <w:r>
         <w:fldChar w:fldCharType="separate"/>
@@ -353,7 +350,7 @@
         </w:tabs>
         <w:rPr>
           <w:rFonts w:asciiTheme="minorHAnsi" w:eastAsiaTheme="minorEastAsia" w:hAnsiTheme="minorHAnsi" w:cstheme="minorBidi"/>
-          <w:lang w:eastAsia="ja-JP"/>
+          <w:lang w:val="en-AU" w:eastAsia="ja-JP"/>
         </w:rPr>
       </w:pPr>
       <w:r>
@@ -362,7 +359,7 @@
       <w:r>
         <w:rPr>
           <w:rFonts w:asciiTheme="minorHAnsi" w:eastAsiaTheme="minorEastAsia" w:hAnsiTheme="minorHAnsi" w:cstheme="minorBidi"/>
-          <w:lang w:eastAsia="ja-JP"/>
+          <w:lang w:val="en-AU" w:eastAsia="ja-JP"/>
         </w:rPr>
         <w:tab/>
       </w:r>
@@ -376,7 +373,7 @@
         <w:fldChar w:fldCharType="begin"/>
       </w:r>
       <w:r>
-        <w:instrText xml:space="preserve"> PAGEREF _Toc260524172 \h </w:instrText>
+        <w:instrText xml:space="preserve"> PAGEREF _Toc311807886 \h </w:instrText>
       </w:r>
       <w:r>
         <w:fldChar w:fldCharType="separate"/>
@@ -396,7 +393,7 @@
         </w:tabs>
         <w:rPr>
           <w:rFonts w:asciiTheme="minorHAnsi" w:eastAsiaTheme="minorEastAsia" w:hAnsiTheme="minorHAnsi" w:cstheme="minorBidi"/>
-          <w:lang w:eastAsia="ja-JP"/>
+          <w:lang w:val="en-AU" w:eastAsia="ja-JP"/>
         </w:rPr>
       </w:pPr>
       <w:r>
@@ -405,7 +402,7 @@
       <w:r>
         <w:rPr>
           <w:rFonts w:asciiTheme="minorHAnsi" w:eastAsiaTheme="minorEastAsia" w:hAnsiTheme="minorHAnsi" w:cstheme="minorBidi"/>
-          <w:lang w:eastAsia="ja-JP"/>
+          <w:lang w:val="en-AU" w:eastAsia="ja-JP"/>
         </w:rPr>
         <w:tab/>
       </w:r>
@@ -419,13 +416,13 @@
         <w:fldChar w:fldCharType="begin"/>
       </w:r>
       <w:r>
-        <w:instrText xml:space="preserve"> PAGEREF _Toc260524173 \h </w:instrText>
+        <w:instrText xml:space="preserve"> PAGEREF _Toc311807887 \h </w:instrText>
       </w:r>
       <w:r>
         <w:fldChar w:fldCharType="separate"/>
       </w:r>
       <w:r>
-        <w:t>7</w:t>
+        <w:t>8</w:t>
       </w:r>
       <w:r>
         <w:fldChar w:fldCharType="end"/>
@@ -457,7 +454,7 @@
       </w:pPr>
       <w:bookmarkStart w:id="1" w:name="_Ref359446769"/>
       <w:bookmarkStart w:id="2" w:name="_Ref359446773"/>
-      <w:bookmarkStart w:id="3" w:name="_Toc260524166"/>
+      <w:bookmarkStart w:id="3" w:name="_Toc311807880"/>
       <w:r>
         <w:lastRenderedPageBreak/>
         <w:t>Overview</w:t>
@@ -981,7 +978,7 @@
         <w:pageBreakBefore w:val="0"/>
         <w:ind w:left="431" w:hanging="431"/>
       </w:pPr>
-      <w:bookmarkStart w:id="4" w:name="_Toc260524167"/>
+      <w:bookmarkStart w:id="4" w:name="_Toc311807881"/>
       <w:r>
         <w:t>System Requirements</w:t>
       </w:r>
@@ -1097,7 +1094,7 @@
         <w:pStyle w:val="iHeading1"/>
         <w:ind w:left="431" w:hanging="431"/>
       </w:pPr>
-      <w:bookmarkStart w:id="5" w:name="_Toc260524168"/>
+      <w:bookmarkStart w:id="5" w:name="_Toc311807882"/>
       <w:commentRangeStart w:id="6"/>
       <w:r>
         <w:lastRenderedPageBreak/>
@@ -1109,7 +1106,6 @@
       <w:r>
         <w:t>Instructions</w:t>
       </w:r>
-      <w:bookmarkEnd w:id="5"/>
       <w:commentRangeEnd w:id="6"/>
       <w:r>
         <w:rPr>
@@ -1120,6 +1116,7 @@
         </w:rPr>
         <w:commentReference w:id="6"/>
       </w:r>
+      <w:bookmarkEnd w:id="5"/>
     </w:p>
     <w:p>
       <w:pPr>
@@ -1874,7 +1871,13 @@
         <w:rPr>
           <w:highlight w:val="lightGray"/>
         </w:rPr>
-        <w:t>lly described in the Version 2.1</w:t>
+        <w:t>lly des</w:t>
+      </w:r>
+      <w:r>
+        <w:rPr>
+          <w:highlight w:val="lightGray"/>
+        </w:rPr>
+        <w:t>cribed in the Version 2.3</w:t>
       </w:r>
       <w:r>
         <w:rPr>
@@ -1895,7 +1898,7 @@
         <w:pageBreakBefore w:val="0"/>
         <w:ind w:left="431" w:hanging="431"/>
       </w:pPr>
-      <w:bookmarkStart w:id="7" w:name="_Toc260524169"/>
+      <w:bookmarkStart w:id="7" w:name="_Toc311807883"/>
       <w:r>
         <w:lastRenderedPageBreak/>
         <w:t xml:space="preserve">Required Changes to </w:t>
@@ -1943,7 +1946,7 @@
         <w:pageBreakBefore w:val="0"/>
         <w:ind w:left="431" w:hanging="431"/>
       </w:pPr>
-      <w:bookmarkStart w:id="8" w:name="_Toc260524170"/>
+      <w:bookmarkStart w:id="8" w:name="_Toc311807884"/>
       <w:r>
         <w:t>Known Issues</w:t>
       </w:r>
@@ -2091,22 +2094,11 @@
         <w:pageBreakBefore w:val="0"/>
         <w:ind w:left="431" w:hanging="431"/>
       </w:pPr>
-      <w:bookmarkStart w:id="9" w:name="_Toc260524171"/>
-      <w:commentRangeStart w:id="10"/>
+      <w:bookmarkStart w:id="9" w:name="_Toc311807885"/>
       <w:r>
         <w:t>Test Report</w:t>
       </w:r>
       <w:bookmarkEnd w:id="9"/>
-      <w:commentRangeEnd w:id="10"/>
-      <w:r>
-        <w:rPr>
-          <w:rStyle w:val="CommentReference"/>
-          <w:rFonts w:asciiTheme="minorHAnsi" w:eastAsiaTheme="minorEastAsia" w:hAnsiTheme="minorHAnsi"/>
-          <w:bCs w:val="0"/>
-          <w:color w:val="auto"/>
-        </w:rPr>
-        <w:commentReference w:id="10"/>
-      </w:r>
     </w:p>
     <w:p>
       <w:pPr>
@@ -2130,95 +2122,87 @@
         </w:rPr>
         <w:t>Intersect Test Environment</w:t>
       </w:r>
-      <w:r>
-        <w:rPr>
-          <w:rFonts w:ascii="Arial" w:hAnsi="Arial" w:cs="Arial"/>
-          <w:color w:val="000000"/>
-        </w:rPr>
-        <w:br/>
-      </w:r>
-      <w:r>
-        <w:rPr>
-          <w:rFonts w:ascii="Tahoma" w:hAnsi="Tahoma"/>
-          <w:szCs w:val="24"/>
-        </w:rPr>
-        <w:t xml:space="preserve">Testing was done in the Intersect QA </w:t>
-      </w:r>
-      <w:r>
-        <w:rPr>
-          <w:rFonts w:ascii="Tahoma" w:hAnsi="Tahoma"/>
-          <w:szCs w:val="24"/>
-        </w:rPr>
-        <w:t>and Staging e</w:t>
-      </w:r>
-      <w:r>
-        <w:rPr>
-          <w:rFonts w:ascii="Tahoma" w:hAnsi="Tahoma"/>
-          <w:szCs w:val="24"/>
-        </w:rPr>
-        <w:t>nvironment</w:t>
-      </w:r>
-      <w:r>
-        <w:rPr>
-          <w:rFonts w:ascii="Tahoma" w:hAnsi="Tahoma"/>
-          <w:szCs w:val="24"/>
-        </w:rPr>
-        <w:t>s</w:t>
-      </w:r>
-      <w:r>
-        <w:t xml:space="preserve">. </w:t>
-      </w:r>
-      <w:r>
-        <w:rPr>
-          <w:rFonts w:ascii="Tahoma" w:hAnsi="Tahoma"/>
-          <w:szCs w:val="24"/>
-        </w:rPr>
-        <w:t>Acceptance testing was conducted in the customer’s production deployment environment. T</w:t>
-      </w:r>
-      <w:r>
-        <w:rPr>
-          <w:rFonts w:ascii="Tahoma" w:hAnsi="Tahoma"/>
-          <w:szCs w:val="24"/>
-        </w:rPr>
-        <w:t xml:space="preserve">esting was conducted for all </w:t>
-      </w:r>
-      <w:r>
-        <w:rPr>
-          <w:rFonts w:ascii="Tahoma" w:hAnsi="Tahoma"/>
-          <w:szCs w:val="24"/>
-        </w:rPr>
-        <w:t>Version 2.1</w:t>
-      </w:r>
-      <w:r>
-        <w:rPr>
-          <w:rFonts w:ascii="Tahoma" w:hAnsi="Tahoma"/>
-          <w:szCs w:val="24"/>
-        </w:rPr>
-        <w:t xml:space="preserve"> d</w:t>
-      </w:r>
-      <w:r>
-        <w:rPr>
-          <w:rFonts w:ascii="Tahoma" w:hAnsi="Tahoma"/>
-          <w:szCs w:val="24"/>
-        </w:rPr>
-        <w:t xml:space="preserve">eployment </w:t>
+    </w:p>
+    <w:p>
+      <w:pPr>
+        <w:pStyle w:val="iNormal"/>
+        <w:rPr>
+          <w:rFonts w:cs="Tahoma"/>
+          <w:color w:val="222222"/>
+          <w:sz w:val="19"/>
+          <w:szCs w:val="19"/>
+        </w:rPr>
+      </w:pPr>
+      <w:r>
+        <w:t xml:space="preserve">Full QA and testing was completed for all stories completed </w:t>
+      </w:r>
+      <w:r>
+        <w:t>by </w:t>
+      </w:r>
+      <w:r>
+        <w:t>22.09</w:t>
+      </w:r>
+      <w:r>
+        <w:t>.15.  </w:t>
+      </w:r>
+      <w:proofErr w:type="gramStart"/>
+      <w:r>
+        <w:t>Details of testing is</w:t>
+      </w:r>
+      <w:proofErr w:type="gramEnd"/>
+      <w:r>
+        <w:t xml:space="preserve"> included in individual </w:t>
       </w:r>
       <w:proofErr w:type="spellStart"/>
       <w:r>
-        <w:rPr>
-          <w:rFonts w:ascii="Tahoma" w:hAnsi="Tahoma"/>
-          <w:szCs w:val="24"/>
-        </w:rPr>
         <w:t>Jira</w:t>
       </w:r>
       <w:proofErr w:type="spellEnd"/>
       <w:r>
-        <w:rPr>
-          <w:rFonts w:ascii="Tahoma" w:hAnsi="Tahoma"/>
-          <w:szCs w:val="24"/>
-        </w:rPr>
-        <w:t xml:space="preserve"> items and full regression testing was conducted to assure new changes did not negatively impact existing functionality.</w:t>
-      </w:r>
+        <w:t xml:space="preserve"> items, and auto-tests were added for all items, or Manual regression tests were updated for items which couldn't be auto-tested.</w:t>
+      </w:r>
+    </w:p>
+    <w:p>
+      <w:pPr>
+        <w:pStyle w:val="iNormal"/>
+      </w:pPr>
+      <w:r>
+        <w:t>A full Manual Regression test was run on 22-9-15 to assure the new and existing functionality up to that date. Auto-tests </w:t>
+      </w:r>
+      <w:r>
+        <w:t>were</w:t>
+      </w:r>
+      <w:r>
+        <w:t xml:space="preserve"> conducted again </w:t>
+      </w:r>
+      <w:r>
+        <w:t>on</w:t>
+      </w:r>
+      <w:r>
+        <w:t xml:space="preserve"> the completion of Post UAT Development to assure all developme</w:t>
+      </w:r>
+      <w:r>
+        <w:t xml:space="preserve">nt and previous functionality. While story and unit testing were performed for Post UAT Development, a full manual regression test was not performed at that </w:t>
+      </w:r>
+      <w:proofErr w:type="gramStart"/>
+      <w:r>
+        <w:t>time</w:t>
+      </w:r>
+      <w:proofErr w:type="gramEnd"/>
+      <w:r>
+        <w:t xml:space="preserve"> as the changes were minor and contained.</w:t>
+      </w:r>
+    </w:p>
+    <w:p>
+      <w:pPr>
+        <w:pStyle w:val="iNormal"/>
+        <w:rPr>
+          <w:rFonts w:cs="Tahoma"/>
+          <w:color w:val="222222"/>
+          <w:sz w:val="19"/>
+          <w:szCs w:val="19"/>
+        </w:rPr>
+      </w:pPr>
     </w:p>
     <w:p>
       <w:pPr>
@@ -2418,6 +2402,7 @@
           <w:color w:val="000000"/>
           <w:sz w:val="20"/>
         </w:rPr>
+        <w:lastRenderedPageBreak/>
         <w:t>Automated tests are run through Jenkins to assure System integration testing</w:t>
       </w:r>
       <w:r>
@@ -2497,7 +2482,6 @@
           <w:bCs/>
           <w:color w:val="000000"/>
         </w:rPr>
-        <w:lastRenderedPageBreak/>
         <w:t>QA/</w:t>
       </w:r>
       <w:r>
@@ -2528,530 +2512,728 @@
         <w:t> Results</w:t>
       </w:r>
     </w:p>
-    <w:p>
-      <w:pPr>
-        <w:keepNext/>
-        <w:keepLines/>
-        <w:numPr>
-          <w:ilvl w:val="0"/>
-          <w:numId w:val="10"/>
-        </w:numPr>
-        <w:shd w:val="clear" w:color="auto" w:fill="FFFFFF"/>
-        <w:spacing w:line="260" w:lineRule="atLeast"/>
-        <w:rPr>
-          <w:rFonts w:ascii="Tahoma" w:eastAsia="Times New Roman" w:hAnsi="Tahoma" w:cs="Tahoma"/>
-          <w:color w:val="000000"/>
-          <w:sz w:val="20"/>
-        </w:rPr>
-      </w:pPr>
-      <w:r>
-        <w:rPr>
-          <w:rFonts w:ascii="Tahoma" w:eastAsia="Times New Roman" w:hAnsi="Tahoma" w:cs="Tahoma"/>
-          <w:color w:val="000000"/>
-          <w:sz w:val="20"/>
-        </w:rPr>
-        <w:t xml:space="preserve">Pass </w:t>
-      </w:r>
-      <w:r>
-        <w:rPr>
-          <w:rFonts w:ascii="Tahoma" w:eastAsia="Times New Roman" w:hAnsi="Tahoma" w:cs="Tahoma"/>
-          <w:color w:val="000000"/>
-          <w:sz w:val="20"/>
-        </w:rPr>
-        <w:t>–</w:t>
-      </w:r>
-      <w:r>
-        <w:rPr>
-          <w:rFonts w:ascii="Tahoma" w:eastAsia="Times New Roman" w:hAnsi="Tahoma" w:cs="Tahoma"/>
-          <w:color w:val="000000"/>
-          <w:sz w:val="20"/>
-        </w:rPr>
-        <w:t xml:space="preserve"> </w:t>
-      </w:r>
-      <w:proofErr w:type="gramStart"/>
-      <w:r>
-        <w:rPr>
-          <w:rFonts w:ascii="Tahoma" w:eastAsia="Times New Roman" w:hAnsi="Tahoma" w:cs="Tahoma"/>
-          <w:color w:val="000000"/>
-          <w:sz w:val="20"/>
-        </w:rPr>
-        <w:t xml:space="preserve">Acceptance criteria </w:t>
-      </w:r>
-      <w:r>
-        <w:rPr>
-          <w:rFonts w:ascii="Tahoma" w:eastAsia="Times New Roman" w:hAnsi="Tahoma" w:cs="Tahoma"/>
-          <w:color w:val="000000"/>
-          <w:sz w:val="20"/>
-        </w:rPr>
-        <w:t xml:space="preserve">was </w:t>
-      </w:r>
-      <w:r>
-        <w:rPr>
-          <w:rFonts w:ascii="Tahoma" w:eastAsia="Times New Roman" w:hAnsi="Tahoma" w:cs="Tahoma"/>
-          <w:color w:val="000000"/>
-          <w:sz w:val="20"/>
-        </w:rPr>
-        <w:t xml:space="preserve">accepted by </w:t>
-      </w:r>
-      <w:proofErr w:type="spellStart"/>
-      <w:r>
-        <w:rPr>
-          <w:rFonts w:ascii="Tahoma" w:eastAsia="Times New Roman" w:hAnsi="Tahoma" w:cs="Tahoma"/>
-          <w:color w:val="000000"/>
-          <w:sz w:val="20"/>
-        </w:rPr>
-        <w:t>dev</w:t>
-      </w:r>
-      <w:proofErr w:type="spellEnd"/>
-      <w:r>
-        <w:rPr>
-          <w:rFonts w:ascii="Tahoma" w:eastAsia="Times New Roman" w:hAnsi="Tahoma" w:cs="Tahoma"/>
-          <w:color w:val="000000"/>
-          <w:sz w:val="20"/>
-        </w:rPr>
-        <w:t xml:space="preserve"> team and QA</w:t>
-      </w:r>
-      <w:proofErr w:type="gramEnd"/>
-      <w:r>
-        <w:rPr>
-          <w:rFonts w:ascii="Tahoma" w:eastAsia="Times New Roman" w:hAnsi="Tahoma" w:cs="Tahoma"/>
-          <w:color w:val="000000"/>
-          <w:sz w:val="20"/>
-        </w:rPr>
-        <w:t>.</w:t>
-      </w:r>
-    </w:p>
-    <w:p>
-      <w:pPr>
-        <w:numPr>
-          <w:ilvl w:val="0"/>
-          <w:numId w:val="10"/>
-        </w:numPr>
-        <w:shd w:val="clear" w:color="auto" w:fill="FFFFFF"/>
-        <w:spacing w:line="260" w:lineRule="atLeast"/>
-        <w:rPr>
-          <w:rFonts w:ascii="Tahoma" w:eastAsia="Times New Roman" w:hAnsi="Tahoma" w:cs="Tahoma"/>
-          <w:color w:val="000000"/>
-          <w:sz w:val="20"/>
-        </w:rPr>
-      </w:pPr>
-      <w:r>
-        <w:rPr>
-          <w:rFonts w:ascii="Tahoma" w:eastAsia="Times New Roman" w:hAnsi="Tahoma" w:cs="Tahoma"/>
-          <w:color w:val="000000"/>
-          <w:sz w:val="20"/>
-        </w:rPr>
-        <w:t xml:space="preserve">Pass - Manual Testing conducted against all </w:t>
-      </w:r>
-      <w:proofErr w:type="spellStart"/>
-      <w:r>
-        <w:rPr>
-          <w:rFonts w:ascii="Tahoma" w:eastAsia="Times New Roman" w:hAnsi="Tahoma" w:cs="Tahoma"/>
-          <w:color w:val="000000"/>
-          <w:sz w:val="20"/>
-        </w:rPr>
-        <w:t>Jira</w:t>
-      </w:r>
-      <w:proofErr w:type="spellEnd"/>
-      <w:r>
-        <w:rPr>
-          <w:rFonts w:ascii="Tahoma" w:eastAsia="Times New Roman" w:hAnsi="Tahoma" w:cs="Tahoma"/>
-          <w:color w:val="000000"/>
-          <w:sz w:val="20"/>
-        </w:rPr>
-        <w:t xml:space="preserve"> Items in the Sprint.</w:t>
-      </w:r>
-    </w:p>
-    <w:p>
-      <w:pPr>
-        <w:numPr>
-          <w:ilvl w:val="0"/>
-          <w:numId w:val="10"/>
-        </w:numPr>
-        <w:shd w:val="clear" w:color="auto" w:fill="FFFFFF"/>
-        <w:spacing w:line="260" w:lineRule="atLeast"/>
-        <w:rPr>
-          <w:rFonts w:ascii="Tahoma" w:eastAsia="Times New Roman" w:hAnsi="Tahoma" w:cs="Tahoma"/>
-          <w:color w:val="000000"/>
-          <w:sz w:val="20"/>
-        </w:rPr>
-      </w:pPr>
-      <w:r>
-        <w:rPr>
-          <w:rFonts w:ascii="Tahoma" w:eastAsia="Times New Roman" w:hAnsi="Tahoma" w:cs="Tahoma"/>
-          <w:color w:val="000000"/>
-          <w:sz w:val="20"/>
-        </w:rPr>
-        <w:t xml:space="preserve">Pass - Manual Testing conducted </w:t>
-      </w:r>
-      <w:r>
-        <w:rPr>
-          <w:rFonts w:ascii="Tahoma" w:eastAsia="Times New Roman" w:hAnsi="Tahoma" w:cs="Tahoma"/>
-          <w:color w:val="000000"/>
-          <w:sz w:val="20"/>
-        </w:rPr>
-        <w:t xml:space="preserve">by QA team </w:t>
-      </w:r>
-      <w:r>
-        <w:rPr>
-          <w:rFonts w:ascii="Tahoma" w:eastAsia="Times New Roman" w:hAnsi="Tahoma" w:cs="Tahoma"/>
-          <w:color w:val="000000"/>
-          <w:sz w:val="20"/>
-        </w:rPr>
-        <w:t xml:space="preserve">against all </w:t>
-      </w:r>
-      <w:proofErr w:type="spellStart"/>
-      <w:r>
-        <w:rPr>
-          <w:rFonts w:ascii="Tahoma" w:eastAsia="Times New Roman" w:hAnsi="Tahoma" w:cs="Tahoma"/>
-          <w:color w:val="000000"/>
-          <w:sz w:val="20"/>
-        </w:rPr>
-        <w:t>Jira</w:t>
-      </w:r>
-      <w:proofErr w:type="spellEnd"/>
-      <w:r>
-        <w:rPr>
-          <w:rFonts w:ascii="Tahoma" w:eastAsia="Times New Roman" w:hAnsi="Tahoma" w:cs="Tahoma"/>
-          <w:color w:val="000000"/>
-          <w:sz w:val="20"/>
-        </w:rPr>
-        <w:t xml:space="preserve"> Items in the Sprint.</w:t>
-      </w:r>
-      <w:r>
-        <w:rPr>
-          <w:rFonts w:ascii="Tahoma" w:eastAsia="Times New Roman" w:hAnsi="Tahoma" w:cs="Tahoma"/>
-          <w:color w:val="000000"/>
-          <w:sz w:val="20"/>
-        </w:rPr>
-        <w:t xml:space="preserve"> Automated tests were developed as required. </w:t>
-      </w:r>
-    </w:p>
-    <w:p>
-      <w:pPr>
-        <w:numPr>
-          <w:ilvl w:val="0"/>
-          <w:numId w:val="10"/>
-        </w:numPr>
-        <w:shd w:val="clear" w:color="auto" w:fill="FFFFFF"/>
-        <w:spacing w:line="260" w:lineRule="atLeast"/>
-        <w:rPr>
-          <w:rFonts w:ascii="Tahoma" w:eastAsia="Times New Roman" w:hAnsi="Tahoma" w:cs="Tahoma"/>
-          <w:color w:val="000000"/>
-          <w:sz w:val="20"/>
-        </w:rPr>
-      </w:pPr>
-      <w:r>
-        <w:rPr>
-          <w:rFonts w:ascii="Tahoma" w:eastAsia="Times New Roman" w:hAnsi="Tahoma" w:cs="Tahoma"/>
-          <w:color w:val="000000"/>
-          <w:sz w:val="20"/>
-        </w:rPr>
-        <w:t xml:space="preserve">Pass - Manual Regression testing of specific </w:t>
-      </w:r>
-      <w:proofErr w:type="gramStart"/>
-      <w:r>
-        <w:rPr>
-          <w:rFonts w:ascii="Tahoma" w:eastAsia="Times New Roman" w:hAnsi="Tahoma" w:cs="Tahoma"/>
-          <w:color w:val="000000"/>
-          <w:sz w:val="20"/>
-        </w:rPr>
-        <w:t>scenarios which couldn’t be automated</w:t>
-      </w:r>
-      <w:proofErr w:type="gramEnd"/>
-      <w:r>
-        <w:rPr>
-          <w:rFonts w:ascii="Tahoma" w:eastAsia="Times New Roman" w:hAnsi="Tahoma" w:cs="Tahoma"/>
-          <w:color w:val="000000"/>
-          <w:sz w:val="20"/>
-        </w:rPr>
-        <w:t xml:space="preserve"> was conducted and passed without any Major issues.</w:t>
-      </w:r>
-    </w:p>
-    <w:p>
-      <w:pPr>
-        <w:numPr>
-          <w:ilvl w:val="0"/>
-          <w:numId w:val="10"/>
-        </w:numPr>
-        <w:shd w:val="clear" w:color="auto" w:fill="FFFFFF"/>
-        <w:spacing w:line="260" w:lineRule="atLeast"/>
-        <w:jc w:val="both"/>
-        <w:rPr>
-          <w:rFonts w:ascii="Tahoma" w:eastAsia="Times New Roman" w:hAnsi="Tahoma" w:cs="Tahoma"/>
-          <w:color w:val="000000"/>
-          <w:sz w:val="20"/>
-        </w:rPr>
-      </w:pPr>
-      <w:r>
-        <w:rPr>
-          <w:rFonts w:ascii="Tahoma" w:eastAsia="Times New Roman" w:hAnsi="Tahoma" w:cs="Tahoma"/>
-          <w:color w:val="000000"/>
-          <w:sz w:val="20"/>
-        </w:rPr>
-        <w:t>Pass - Browser testing was conducted against the build and passed without any Major issues.</w:t>
-      </w:r>
-      <w:r>
-        <w:rPr>
-          <w:rFonts w:ascii="Tahoma" w:eastAsia="Times New Roman" w:hAnsi="Tahoma" w:cs="Tahoma"/>
-          <w:color w:val="000000"/>
-          <w:sz w:val="20"/>
-        </w:rPr>
-        <w:t xml:space="preserve"> </w:t>
-      </w:r>
-      <w:r>
-        <w:rPr>
-          <w:rFonts w:ascii="Tahoma" w:eastAsia="Times New Roman" w:hAnsi="Tahoma" w:cs="Tahoma"/>
-          <w:color w:val="000000"/>
-          <w:sz w:val="20"/>
-        </w:rPr>
-        <w:t xml:space="preserve">Jenkins run against versions </w:t>
-      </w:r>
-      <w:r>
-        <w:rPr>
-          <w:rFonts w:ascii="Tahoma" w:eastAsia="Times New Roman" w:hAnsi="Tahoma" w:cs="Tahoma"/>
-          <w:color w:val="000000"/>
-          <w:sz w:val="20"/>
-        </w:rPr>
-        <w:t>2.0.01 build</w:t>
-      </w:r>
-      <w:r>
-        <w:rPr>
-          <w:rFonts w:ascii="Tahoma" w:eastAsia="Times New Roman" w:hAnsi="Tahoma" w:cs="Tahoma"/>
-          <w:color w:val="000000"/>
-          <w:sz w:val="20"/>
-        </w:rPr>
-        <w:t>, and restful-</w:t>
-      </w:r>
-      <w:proofErr w:type="spellStart"/>
-      <w:r>
-        <w:rPr>
-          <w:rFonts w:ascii="Tahoma" w:eastAsia="Times New Roman" w:hAnsi="Tahoma" w:cs="Tahoma"/>
-          <w:color w:val="000000"/>
-          <w:sz w:val="20"/>
-        </w:rPr>
-        <w:t>api</w:t>
-      </w:r>
-      <w:proofErr w:type="spellEnd"/>
-      <w:r>
-        <w:rPr>
-          <w:rFonts w:ascii="Tahoma" w:eastAsia="Times New Roman" w:hAnsi="Tahoma" w:cs="Tahoma"/>
-          <w:color w:val="000000"/>
-          <w:sz w:val="20"/>
-        </w:rPr>
-        <w:t>-</w:t>
-      </w:r>
-      <w:proofErr w:type="spellStart"/>
-      <w:r>
-        <w:rPr>
-          <w:rFonts w:ascii="Tahoma" w:eastAsia="Times New Roman" w:hAnsi="Tahoma" w:cs="Tahoma"/>
-          <w:color w:val="000000"/>
-          <w:sz w:val="20"/>
-        </w:rPr>
-        <w:t>uploader</w:t>
-      </w:r>
-      <w:proofErr w:type="spellEnd"/>
-      <w:r>
-        <w:rPr>
-          <w:rFonts w:ascii="Tahoma" w:eastAsia="Times New Roman" w:hAnsi="Tahoma" w:cs="Tahoma"/>
-          <w:color w:val="000000"/>
-          <w:sz w:val="20"/>
-        </w:rPr>
-        <w:t xml:space="preserve"> passed against the target version.</w:t>
-      </w:r>
-      <w:r>
-        <w:rPr>
-          <w:rFonts w:ascii="Tahoma" w:eastAsia="Times New Roman" w:hAnsi="Tahoma" w:cs="Tahoma"/>
-          <w:color w:val="000000"/>
-          <w:sz w:val="20"/>
-        </w:rPr>
-        <w:t xml:space="preserve"> </w:t>
-      </w:r>
-      <w:proofErr w:type="gramStart"/>
-      <w:r>
-        <w:rPr>
-          <w:rFonts w:ascii="Tahoma" w:eastAsia="Times New Roman" w:hAnsi="Tahoma" w:cs="Tahoma"/>
-          <w:color w:val="000000"/>
-          <w:sz w:val="20"/>
-        </w:rPr>
-        <w:t>One</w:t>
-      </w:r>
-      <w:r>
-        <w:rPr>
-          <w:rFonts w:ascii="Tahoma" w:eastAsia="Times New Roman" w:hAnsi="Tahoma" w:cs="Tahoma"/>
-          <w:color w:val="000000"/>
-          <w:sz w:val="20"/>
-        </w:rPr>
-        <w:t xml:space="preserve"> round of Performance testing was</w:t>
-      </w:r>
-      <w:r>
-        <w:rPr>
-          <w:rFonts w:ascii="Tahoma" w:eastAsia="Times New Roman" w:hAnsi="Tahoma" w:cs="Tahoma"/>
-          <w:color w:val="000000"/>
-          <w:sz w:val="20"/>
-        </w:rPr>
-        <w:t xml:space="preserve"> conducted</w:t>
-      </w:r>
-      <w:r>
-        <w:rPr>
-          <w:rFonts w:ascii="Tahoma" w:eastAsia="Times New Roman" w:hAnsi="Tahoma" w:cs="Tahoma"/>
-          <w:color w:val="000000"/>
-          <w:sz w:val="20"/>
-        </w:rPr>
-        <w:t xml:space="preserve"> against the build</w:t>
-      </w:r>
-      <w:proofErr w:type="gramEnd"/>
-      <w:r>
-        <w:rPr>
-          <w:rFonts w:ascii="Tahoma" w:eastAsia="Times New Roman" w:hAnsi="Tahoma" w:cs="Tahoma"/>
-          <w:color w:val="000000"/>
-          <w:sz w:val="20"/>
-        </w:rPr>
-        <w:t xml:space="preserve">, </w:t>
-      </w:r>
-      <w:proofErr w:type="gramStart"/>
-      <w:r>
-        <w:rPr>
-          <w:rFonts w:ascii="Tahoma" w:eastAsia="Times New Roman" w:hAnsi="Tahoma" w:cs="Tahoma"/>
-          <w:color w:val="000000"/>
-          <w:sz w:val="20"/>
-        </w:rPr>
-        <w:t>performance</w:t>
-      </w:r>
-      <w:r>
-        <w:rPr>
-          <w:rFonts w:ascii="Tahoma" w:eastAsia="Times New Roman" w:hAnsi="Tahoma" w:cs="Tahoma"/>
-          <w:color w:val="000000"/>
-          <w:sz w:val="20"/>
-        </w:rPr>
-        <w:t xml:space="preserve"> </w:t>
-      </w:r>
-      <w:r>
-        <w:rPr>
-          <w:rFonts w:ascii="Tahoma" w:eastAsia="Times New Roman" w:hAnsi="Tahoma" w:cs="Tahoma"/>
-          <w:color w:val="000000"/>
-          <w:sz w:val="20"/>
-        </w:rPr>
-        <w:t>targets were met</w:t>
-      </w:r>
-      <w:proofErr w:type="gramEnd"/>
-      <w:r>
-        <w:rPr>
-          <w:rFonts w:ascii="Tahoma" w:eastAsia="Times New Roman" w:hAnsi="Tahoma" w:cs="Tahoma"/>
-          <w:color w:val="000000"/>
-          <w:sz w:val="20"/>
-        </w:rPr>
-        <w:t xml:space="preserve">. </w:t>
-      </w:r>
-    </w:p>
-    <w:p>
-      <w:pPr>
-        <w:numPr>
-          <w:ilvl w:val="0"/>
-          <w:numId w:val="10"/>
-        </w:numPr>
-        <w:shd w:val="clear" w:color="auto" w:fill="FFFFFF"/>
-        <w:spacing w:line="260" w:lineRule="atLeast"/>
-        <w:jc w:val="both"/>
-        <w:rPr>
-          <w:rFonts w:ascii="Tahoma" w:eastAsia="Times New Roman" w:hAnsi="Tahoma" w:cs="Tahoma"/>
-          <w:color w:val="000000"/>
-          <w:sz w:val="20"/>
-        </w:rPr>
-      </w:pPr>
-      <w:r>
-        <w:rPr>
-          <w:rFonts w:ascii="Tahoma" w:eastAsia="Times New Roman" w:hAnsi="Tahoma" w:cs="Tahoma"/>
-          <w:color w:val="000000"/>
-          <w:sz w:val="20"/>
-        </w:rPr>
-        <w:t xml:space="preserve">Pass – all </w:t>
-      </w:r>
-      <w:proofErr w:type="gramStart"/>
-      <w:r>
-        <w:rPr>
-          <w:rFonts w:ascii="Tahoma" w:eastAsia="Times New Roman" w:hAnsi="Tahoma" w:cs="Tahoma"/>
-          <w:color w:val="000000"/>
-          <w:sz w:val="20"/>
-        </w:rPr>
-        <w:t>end  to</w:t>
-      </w:r>
-      <w:proofErr w:type="gramEnd"/>
-      <w:r>
-        <w:rPr>
-          <w:rFonts w:ascii="Tahoma" w:eastAsia="Times New Roman" w:hAnsi="Tahoma" w:cs="Tahoma"/>
-          <w:color w:val="000000"/>
-          <w:sz w:val="20"/>
-        </w:rPr>
-        <w:t xml:space="preserve"> end manual regression tests successfully executed</w:t>
-      </w:r>
-      <w:r>
-        <w:rPr>
-          <w:rFonts w:ascii="Tahoma" w:eastAsia="Times New Roman" w:hAnsi="Tahoma" w:cs="Tahoma"/>
-          <w:color w:val="000000"/>
-          <w:sz w:val="20"/>
-        </w:rPr>
-        <w:t>.</w:t>
-      </w:r>
-    </w:p>
-    <w:p>
-      <w:pPr>
-        <w:numPr>
-          <w:ilvl w:val="0"/>
-          <w:numId w:val="10"/>
-        </w:numPr>
-        <w:shd w:val="clear" w:color="auto" w:fill="FFFFFF"/>
-        <w:spacing w:line="260" w:lineRule="atLeast"/>
-        <w:jc w:val="both"/>
-        <w:rPr>
-          <w:rFonts w:ascii="Tahoma" w:eastAsia="Times New Roman" w:hAnsi="Tahoma" w:cs="Tahoma"/>
-          <w:color w:val="000000"/>
-          <w:sz w:val="20"/>
-        </w:rPr>
-      </w:pPr>
-      <w:r>
-        <w:rPr>
-          <w:rFonts w:ascii="Tahoma" w:eastAsia="Times New Roman" w:hAnsi="Tahoma" w:cs="Tahoma"/>
-          <w:color w:val="000000"/>
-          <w:sz w:val="20"/>
-        </w:rPr>
-        <w:t xml:space="preserve">Pass - The User Manual </w:t>
-      </w:r>
-      <w:r>
-        <w:rPr>
-          <w:rFonts w:ascii="Tahoma" w:eastAsia="Times New Roman" w:hAnsi="Tahoma" w:cs="Tahoma"/>
-          <w:color w:val="000000"/>
-          <w:sz w:val="20"/>
-        </w:rPr>
-        <w:t>updates were developed and</w:t>
-      </w:r>
-      <w:r>
-        <w:rPr>
-          <w:rFonts w:ascii="Tahoma" w:eastAsia="Times New Roman" w:hAnsi="Tahoma" w:cs="Tahoma"/>
-          <w:color w:val="000000"/>
-          <w:sz w:val="20"/>
-        </w:rPr>
-        <w:t xml:space="preserve"> verified </w:t>
-      </w:r>
-      <w:r>
-        <w:rPr>
-          <w:rFonts w:ascii="Tahoma" w:eastAsia="Times New Roman" w:hAnsi="Tahoma" w:cs="Tahoma"/>
-          <w:color w:val="000000"/>
-          <w:sz w:val="20"/>
-        </w:rPr>
-        <w:t>against the Build</w:t>
-      </w:r>
-      <w:bookmarkStart w:id="11" w:name="Sprint9Report-TestEnvironmentDetails"/>
-      <w:bookmarkEnd w:id="11"/>
-      <w:r>
-        <w:rPr>
-          <w:rFonts w:ascii="Tahoma" w:eastAsia="Times New Roman" w:hAnsi="Tahoma" w:cs="Tahoma"/>
-          <w:color w:val="000000"/>
-          <w:sz w:val="20"/>
-        </w:rPr>
-        <w:t>.</w:t>
-      </w:r>
-    </w:p>
+    <w:tbl>
+      <w:tblPr>
+        <w:tblStyle w:val="TableGrid"/>
+        <w:tblW w:w="0" w:type="auto"/>
+        <w:tblLook w:val="04A0" w:firstRow="1" w:lastRow="0" w:firstColumn="1" w:lastColumn="0" w:noHBand="0" w:noVBand="1"/>
+      </w:tblPr>
+      <w:tblGrid>
+        <w:gridCol w:w="2052"/>
+        <w:gridCol w:w="1140"/>
+        <w:gridCol w:w="1169"/>
+        <w:gridCol w:w="4819"/>
+      </w:tblGrid>
+      <w:tr>
+        <w:tc>
+          <w:tcPr>
+            <w:tcW w:w="2052" w:type="dxa"/>
+          </w:tcPr>
+          <w:p>
+            <w:pPr>
+              <w:spacing w:line="260" w:lineRule="atLeast"/>
+              <w:rPr>
+                <w:rFonts w:ascii="Tahoma" w:eastAsia="Times New Roman" w:hAnsi="Tahoma" w:cs="Tahoma"/>
+                <w:b/>
+                <w:color w:val="000000"/>
+                <w:sz w:val="20"/>
+              </w:rPr>
+            </w:pPr>
+            <w:r>
+              <w:rPr>
+                <w:rFonts w:ascii="Tahoma" w:eastAsia="Times New Roman" w:hAnsi="Tahoma" w:cs="Tahoma"/>
+                <w:b/>
+                <w:color w:val="000000"/>
+                <w:sz w:val="20"/>
+              </w:rPr>
+              <w:t>Component</w:t>
+            </w:r>
+          </w:p>
+        </w:tc>
+        <w:tc>
+          <w:tcPr>
+            <w:tcW w:w="1140" w:type="dxa"/>
+          </w:tcPr>
+          <w:p>
+            <w:pPr>
+              <w:spacing w:line="260" w:lineRule="atLeast"/>
+              <w:rPr>
+                <w:rFonts w:ascii="Tahoma" w:eastAsia="Times New Roman" w:hAnsi="Tahoma" w:cs="Tahoma"/>
+                <w:b/>
+                <w:color w:val="000000"/>
+                <w:sz w:val="20"/>
+              </w:rPr>
+            </w:pPr>
+            <w:r>
+              <w:rPr>
+                <w:rFonts w:ascii="Tahoma" w:eastAsia="Times New Roman" w:hAnsi="Tahoma" w:cs="Tahoma"/>
+                <w:b/>
+                <w:color w:val="000000"/>
+                <w:sz w:val="20"/>
+              </w:rPr>
+              <w:t>Number of test</w:t>
+            </w:r>
+            <w:r>
+              <w:rPr>
+                <w:rFonts w:ascii="Tahoma" w:eastAsia="Times New Roman" w:hAnsi="Tahoma" w:cs="Tahoma"/>
+                <w:b/>
+                <w:color w:val="000000"/>
+                <w:sz w:val="20"/>
+              </w:rPr>
+              <w:t>s</w:t>
+            </w:r>
+            <w:r>
+              <w:rPr>
+                <w:rFonts w:ascii="Tahoma" w:eastAsia="Times New Roman" w:hAnsi="Tahoma" w:cs="Tahoma"/>
+                <w:b/>
+                <w:color w:val="000000"/>
+                <w:sz w:val="20"/>
+              </w:rPr>
+              <w:t xml:space="preserve"> Executed</w:t>
+            </w:r>
+          </w:p>
+        </w:tc>
+        <w:tc>
+          <w:tcPr>
+            <w:tcW w:w="1169" w:type="dxa"/>
+          </w:tcPr>
+          <w:p>
+            <w:pPr>
+              <w:spacing w:line="260" w:lineRule="atLeast"/>
+              <w:rPr>
+                <w:rFonts w:ascii="Tahoma" w:eastAsia="Times New Roman" w:hAnsi="Tahoma" w:cs="Tahoma"/>
+                <w:b/>
+                <w:color w:val="000000"/>
+                <w:sz w:val="20"/>
+              </w:rPr>
+            </w:pPr>
+            <w:r>
+              <w:rPr>
+                <w:rFonts w:ascii="Tahoma" w:eastAsia="Times New Roman" w:hAnsi="Tahoma" w:cs="Tahoma"/>
+                <w:b/>
+                <w:color w:val="000000"/>
+                <w:sz w:val="20"/>
+              </w:rPr>
+              <w:t>Result (Pass %)</w:t>
+            </w:r>
+          </w:p>
+        </w:tc>
+        <w:tc>
+          <w:tcPr>
+            <w:tcW w:w="4819" w:type="dxa"/>
+          </w:tcPr>
+          <w:p>
+            <w:pPr>
+              <w:spacing w:line="260" w:lineRule="atLeast"/>
+              <w:rPr>
+                <w:rFonts w:ascii="Tahoma" w:eastAsia="Times New Roman" w:hAnsi="Tahoma" w:cs="Tahoma"/>
+                <w:b/>
+                <w:color w:val="000000"/>
+                <w:sz w:val="20"/>
+              </w:rPr>
+            </w:pPr>
+            <w:r>
+              <w:rPr>
+                <w:rFonts w:ascii="Tahoma" w:eastAsia="Times New Roman" w:hAnsi="Tahoma" w:cs="Tahoma"/>
+                <w:b/>
+                <w:color w:val="000000"/>
+                <w:sz w:val="20"/>
+              </w:rPr>
+              <w:t>Comm</w:t>
+            </w:r>
+            <w:r>
+              <w:rPr>
+                <w:rFonts w:ascii="Tahoma" w:eastAsia="Times New Roman" w:hAnsi="Tahoma" w:cs="Tahoma"/>
+                <w:b/>
+                <w:color w:val="000000"/>
+                <w:sz w:val="20"/>
+              </w:rPr>
+              <w:t>ents</w:t>
+            </w:r>
+          </w:p>
+        </w:tc>
+      </w:tr>
+      <w:tr>
+        <w:tc>
+          <w:tcPr>
+            <w:tcW w:w="2052" w:type="dxa"/>
+          </w:tcPr>
+          <w:p>
+            <w:pPr>
+              <w:spacing w:line="260" w:lineRule="atLeast"/>
+              <w:rPr>
+                <w:rFonts w:ascii="Tahoma" w:eastAsia="Times New Roman" w:hAnsi="Tahoma" w:cs="Tahoma"/>
+                <w:color w:val="000000"/>
+                <w:sz w:val="20"/>
+              </w:rPr>
+            </w:pPr>
+            <w:r>
+              <w:rPr>
+                <w:rFonts w:ascii="Tahoma" w:eastAsia="Times New Roman" w:hAnsi="Tahoma" w:cs="Tahoma"/>
+                <w:color w:val="000000"/>
+                <w:sz w:val="20"/>
+              </w:rPr>
+              <w:t>Admin &amp; General Functionality &amp; Usability</w:t>
+            </w:r>
+          </w:p>
+        </w:tc>
+        <w:tc>
+          <w:tcPr>
+            <w:tcW w:w="1140" w:type="dxa"/>
+          </w:tcPr>
+          <w:p>
+            <w:pPr>
+              <w:spacing w:line="260" w:lineRule="atLeast"/>
+              <w:rPr>
+                <w:rFonts w:ascii="Tahoma" w:eastAsia="Times New Roman" w:hAnsi="Tahoma" w:cs="Tahoma"/>
+                <w:color w:val="000000"/>
+                <w:sz w:val="20"/>
+              </w:rPr>
+            </w:pPr>
+            <w:r>
+              <w:rPr>
+                <w:rFonts w:ascii="Tahoma" w:eastAsia="Times New Roman" w:hAnsi="Tahoma" w:cs="Tahoma"/>
+                <w:color w:val="000000"/>
+                <w:sz w:val="20"/>
+              </w:rPr>
+              <w:t>10</w:t>
+            </w:r>
+          </w:p>
+        </w:tc>
+        <w:tc>
+          <w:tcPr>
+            <w:tcW w:w="1169" w:type="dxa"/>
+          </w:tcPr>
+          <w:p>
+            <w:pPr>
+              <w:spacing w:line="260" w:lineRule="atLeast"/>
+              <w:rPr>
+                <w:rFonts w:ascii="Tahoma" w:eastAsia="Times New Roman" w:hAnsi="Tahoma" w:cs="Tahoma"/>
+                <w:color w:val="000000"/>
+                <w:sz w:val="20"/>
+              </w:rPr>
+            </w:pPr>
+            <w:r>
+              <w:rPr>
+                <w:rFonts w:ascii="Tahoma" w:eastAsia="Times New Roman" w:hAnsi="Tahoma" w:cs="Tahoma"/>
+                <w:color w:val="000000"/>
+                <w:sz w:val="20"/>
+              </w:rPr>
+              <w:t>100%</w:t>
+            </w:r>
+          </w:p>
+        </w:tc>
+        <w:tc>
+          <w:tcPr>
+            <w:tcW w:w="4819" w:type="dxa"/>
+          </w:tcPr>
+          <w:p>
+            <w:pPr>
+              <w:spacing w:line="260" w:lineRule="atLeast"/>
+              <w:rPr>
+                <w:rFonts w:ascii="Tahoma" w:eastAsia="Times New Roman" w:hAnsi="Tahoma" w:cs="Tahoma"/>
+                <w:color w:val="000000"/>
+                <w:sz w:val="20"/>
+              </w:rPr>
+            </w:pPr>
+            <w:r>
+              <w:rPr>
+                <w:rFonts w:ascii="Tahoma" w:eastAsia="Times New Roman" w:hAnsi="Tahoma" w:cs="Tahoma"/>
+                <w:color w:val="000000"/>
+                <w:sz w:val="20"/>
+              </w:rPr>
+              <w:t>Raised a minor bug relating to UI.</w:t>
+            </w:r>
+          </w:p>
+          <w:p>
+            <w:pPr>
+              <w:spacing w:line="260" w:lineRule="atLeast"/>
+              <w:rPr>
+                <w:rFonts w:ascii="Tahoma" w:eastAsia="Times New Roman" w:hAnsi="Tahoma" w:cs="Tahoma"/>
+                <w:color w:val="000000"/>
+                <w:sz w:val="20"/>
+              </w:rPr>
+            </w:pPr>
+            <w:hyperlink r:id="rId24" w:history="1">
+              <w:r>
+                <w:rPr>
+                  <w:rStyle w:val="Hyperlink"/>
+                  <w:rFonts w:ascii="Tahoma" w:eastAsia="Times New Roman" w:hAnsi="Tahoma" w:cs="Tahoma"/>
+                  <w:sz w:val="20"/>
+                </w:rPr>
+                <w:t>https://jira.intersect.org.au/browse/UWSHIEVMOD-110</w:t>
+              </w:r>
+            </w:hyperlink>
+          </w:p>
+        </w:tc>
+      </w:tr>
+      <w:tr>
+        <w:tc>
+          <w:tcPr>
+            <w:tcW w:w="2052" w:type="dxa"/>
+          </w:tcPr>
+          <w:p>
+            <w:pPr>
+              <w:spacing w:line="260" w:lineRule="atLeast"/>
+              <w:rPr>
+                <w:rFonts w:ascii="Tahoma" w:eastAsia="Times New Roman" w:hAnsi="Tahoma" w:cs="Tahoma"/>
+                <w:color w:val="000000"/>
+                <w:sz w:val="20"/>
+              </w:rPr>
+            </w:pPr>
+            <w:r>
+              <w:rPr>
+                <w:rFonts w:ascii="Tahoma" w:eastAsia="Times New Roman" w:hAnsi="Tahoma" w:cs="Tahoma"/>
+                <w:color w:val="000000"/>
+                <w:sz w:val="20"/>
+              </w:rPr>
+              <w:t>File Management</w:t>
+            </w:r>
+          </w:p>
+        </w:tc>
+        <w:tc>
+          <w:tcPr>
+            <w:tcW w:w="1140" w:type="dxa"/>
+          </w:tcPr>
+          <w:p>
+            <w:pPr>
+              <w:spacing w:line="260" w:lineRule="atLeast"/>
+              <w:rPr>
+                <w:rFonts w:ascii="Tahoma" w:eastAsia="Times New Roman" w:hAnsi="Tahoma" w:cs="Tahoma"/>
+                <w:color w:val="000000"/>
+                <w:sz w:val="20"/>
+              </w:rPr>
+            </w:pPr>
+            <w:r>
+              <w:rPr>
+                <w:rFonts w:ascii="Tahoma" w:eastAsia="Times New Roman" w:hAnsi="Tahoma" w:cs="Tahoma"/>
+                <w:color w:val="000000"/>
+                <w:sz w:val="20"/>
+              </w:rPr>
+              <w:t>3</w:t>
+            </w:r>
+          </w:p>
+        </w:tc>
+        <w:tc>
+          <w:tcPr>
+            <w:tcW w:w="1169" w:type="dxa"/>
+          </w:tcPr>
+          <w:p>
+            <w:pPr>
+              <w:spacing w:line="260" w:lineRule="atLeast"/>
+              <w:rPr>
+                <w:rFonts w:ascii="Tahoma" w:eastAsia="Times New Roman" w:hAnsi="Tahoma" w:cs="Tahoma"/>
+                <w:color w:val="000000"/>
+                <w:sz w:val="20"/>
+              </w:rPr>
+            </w:pPr>
+            <w:r>
+              <w:rPr>
+                <w:rFonts w:ascii="Tahoma" w:eastAsia="Times New Roman" w:hAnsi="Tahoma" w:cs="Tahoma"/>
+                <w:color w:val="000000"/>
+                <w:sz w:val="20"/>
+              </w:rPr>
+              <w:t>100%</w:t>
+            </w:r>
+          </w:p>
+        </w:tc>
+        <w:tc>
+          <w:tcPr>
+            <w:tcW w:w="4819" w:type="dxa"/>
+          </w:tcPr>
+          <w:p>
+            <w:pPr>
+              <w:spacing w:line="260" w:lineRule="atLeast"/>
+              <w:rPr>
+                <w:rFonts w:ascii="Tahoma" w:eastAsia="Times New Roman" w:hAnsi="Tahoma" w:cs="Tahoma"/>
+                <w:color w:val="000000"/>
+                <w:sz w:val="20"/>
+              </w:rPr>
+            </w:pPr>
+          </w:p>
+        </w:tc>
+      </w:tr>
+      <w:tr>
+        <w:tc>
+          <w:tcPr>
+            <w:tcW w:w="2052" w:type="dxa"/>
+          </w:tcPr>
+          <w:p>
+            <w:pPr>
+              <w:spacing w:line="260" w:lineRule="atLeast"/>
+              <w:rPr>
+                <w:rFonts w:ascii="Tahoma" w:eastAsia="Times New Roman" w:hAnsi="Tahoma" w:cs="Tahoma"/>
+                <w:color w:val="000000"/>
+                <w:sz w:val="20"/>
+              </w:rPr>
+            </w:pPr>
+            <w:r>
+              <w:rPr>
+                <w:rFonts w:ascii="Tahoma" w:eastAsia="Times New Roman" w:hAnsi="Tahoma" w:cs="Tahoma"/>
+                <w:color w:val="000000"/>
+                <w:sz w:val="20"/>
+              </w:rPr>
+              <w:t>Uploads, Cart, Packaging, Downloads &amp; Publishing</w:t>
+            </w:r>
+          </w:p>
+        </w:tc>
+        <w:tc>
+          <w:tcPr>
+            <w:tcW w:w="1140" w:type="dxa"/>
+          </w:tcPr>
+          <w:p>
+            <w:pPr>
+              <w:spacing w:line="260" w:lineRule="atLeast"/>
+              <w:rPr>
+                <w:rFonts w:ascii="Tahoma" w:eastAsia="Times New Roman" w:hAnsi="Tahoma" w:cs="Tahoma"/>
+                <w:color w:val="000000"/>
+                <w:sz w:val="20"/>
+              </w:rPr>
+            </w:pPr>
+            <w:r>
+              <w:rPr>
+                <w:rFonts w:ascii="Tahoma" w:eastAsia="Times New Roman" w:hAnsi="Tahoma" w:cs="Tahoma"/>
+                <w:color w:val="000000"/>
+                <w:sz w:val="20"/>
+              </w:rPr>
+              <w:t>6/7</w:t>
+            </w:r>
+          </w:p>
+        </w:tc>
+        <w:tc>
+          <w:tcPr>
+            <w:tcW w:w="1169" w:type="dxa"/>
+          </w:tcPr>
+          <w:p>
+            <w:pPr>
+              <w:spacing w:line="260" w:lineRule="atLeast"/>
+              <w:rPr>
+                <w:rFonts w:ascii="Tahoma" w:eastAsia="Times New Roman" w:hAnsi="Tahoma" w:cs="Tahoma"/>
+                <w:color w:val="000000"/>
+                <w:sz w:val="20"/>
+              </w:rPr>
+            </w:pPr>
+            <w:r>
+              <w:rPr>
+                <w:rFonts w:ascii="Tahoma" w:eastAsia="Times New Roman" w:hAnsi="Tahoma" w:cs="Tahoma"/>
+                <w:color w:val="000000"/>
+                <w:sz w:val="20"/>
+              </w:rPr>
+              <w:t>100%</w:t>
+            </w:r>
+          </w:p>
+        </w:tc>
+        <w:tc>
+          <w:tcPr>
+            <w:tcW w:w="4819" w:type="dxa"/>
+          </w:tcPr>
+          <w:p>
+            <w:pPr>
+              <w:spacing w:line="260" w:lineRule="atLeast"/>
+              <w:rPr>
+                <w:rFonts w:ascii="Tahoma" w:eastAsia="Times New Roman" w:hAnsi="Tahoma" w:cs="Tahoma"/>
+                <w:color w:val="000000"/>
+                <w:sz w:val="20"/>
+              </w:rPr>
+            </w:pPr>
+            <w:r>
+              <w:rPr>
+                <w:rFonts w:ascii="Tahoma" w:eastAsia="Times New Roman" w:hAnsi="Tahoma" w:cs="Tahoma"/>
+                <w:color w:val="000000"/>
+                <w:sz w:val="20"/>
+              </w:rPr>
+              <w:t>Re-wrote long test, currently incomplete windows automatic upload script test in progress.</w:t>
+            </w:r>
+          </w:p>
+        </w:tc>
+      </w:tr>
+      <w:tr>
+        <w:tc>
+          <w:tcPr>
+            <w:tcW w:w="2052" w:type="dxa"/>
+          </w:tcPr>
+          <w:p>
+            <w:pPr>
+              <w:spacing w:line="260" w:lineRule="atLeast"/>
+              <w:rPr>
+                <w:rFonts w:ascii="Tahoma" w:eastAsia="Times New Roman" w:hAnsi="Tahoma" w:cs="Tahoma"/>
+                <w:color w:val="000000"/>
+                <w:sz w:val="20"/>
+              </w:rPr>
+            </w:pPr>
+            <w:r>
+              <w:rPr>
+                <w:rFonts w:ascii="Tahoma" w:eastAsia="Times New Roman" w:hAnsi="Tahoma" w:cs="Tahoma"/>
+                <w:color w:val="000000"/>
+                <w:sz w:val="20"/>
+              </w:rPr>
+              <w:t>Search Test</w:t>
+            </w:r>
+          </w:p>
+        </w:tc>
+        <w:tc>
+          <w:tcPr>
+            <w:tcW w:w="1140" w:type="dxa"/>
+          </w:tcPr>
+          <w:p>
+            <w:pPr>
+              <w:spacing w:line="260" w:lineRule="atLeast"/>
+              <w:rPr>
+                <w:rFonts w:ascii="Tahoma" w:eastAsia="Times New Roman" w:hAnsi="Tahoma" w:cs="Tahoma"/>
+                <w:color w:val="000000"/>
+                <w:sz w:val="20"/>
+              </w:rPr>
+            </w:pPr>
+            <w:r>
+              <w:rPr>
+                <w:rFonts w:ascii="Tahoma" w:eastAsia="Times New Roman" w:hAnsi="Tahoma" w:cs="Tahoma"/>
+                <w:color w:val="000000"/>
+                <w:sz w:val="20"/>
+              </w:rPr>
+              <w:t>1</w:t>
+            </w:r>
+          </w:p>
+        </w:tc>
+        <w:tc>
+          <w:tcPr>
+            <w:tcW w:w="1169" w:type="dxa"/>
+          </w:tcPr>
+          <w:p>
+            <w:pPr>
+              <w:spacing w:line="260" w:lineRule="atLeast"/>
+              <w:rPr>
+                <w:rFonts w:ascii="Tahoma" w:eastAsia="Times New Roman" w:hAnsi="Tahoma" w:cs="Tahoma"/>
+                <w:color w:val="000000"/>
+                <w:sz w:val="20"/>
+              </w:rPr>
+            </w:pPr>
+            <w:r>
+              <w:rPr>
+                <w:rFonts w:ascii="Tahoma" w:eastAsia="Times New Roman" w:hAnsi="Tahoma" w:cs="Tahoma"/>
+                <w:color w:val="000000"/>
+                <w:sz w:val="20"/>
+              </w:rPr>
+              <w:t>100%</w:t>
+            </w:r>
+          </w:p>
+        </w:tc>
+        <w:tc>
+          <w:tcPr>
+            <w:tcW w:w="4819" w:type="dxa"/>
+          </w:tcPr>
+          <w:p>
+            <w:pPr>
+              <w:spacing w:line="260" w:lineRule="atLeast"/>
+              <w:rPr>
+                <w:rFonts w:ascii="Tahoma" w:eastAsia="Times New Roman" w:hAnsi="Tahoma" w:cs="Tahoma"/>
+                <w:color w:val="000000"/>
+                <w:sz w:val="20"/>
+              </w:rPr>
+            </w:pPr>
+          </w:p>
+        </w:tc>
+      </w:tr>
+      <w:tr>
+        <w:tc>
+          <w:tcPr>
+            <w:tcW w:w="2052" w:type="dxa"/>
+          </w:tcPr>
+          <w:p>
+            <w:pPr>
+              <w:spacing w:line="260" w:lineRule="atLeast"/>
+              <w:rPr>
+                <w:rFonts w:ascii="Tahoma" w:eastAsia="Times New Roman" w:hAnsi="Tahoma" w:cs="Tahoma"/>
+                <w:color w:val="000000"/>
+                <w:sz w:val="20"/>
+              </w:rPr>
+            </w:pPr>
+            <w:r>
+              <w:rPr>
+                <w:rFonts w:ascii="Tahoma" w:eastAsia="Times New Roman" w:hAnsi="Tahoma" w:cs="Tahoma"/>
+                <w:color w:val="000000"/>
+                <w:sz w:val="20"/>
+              </w:rPr>
+              <w:t>Rescue Workers</w:t>
+            </w:r>
+          </w:p>
+        </w:tc>
+        <w:tc>
+          <w:tcPr>
+            <w:tcW w:w="1140" w:type="dxa"/>
+          </w:tcPr>
+          <w:p>
+            <w:pPr>
+              <w:spacing w:line="260" w:lineRule="atLeast"/>
+              <w:rPr>
+                <w:rFonts w:ascii="Tahoma" w:eastAsia="Times New Roman" w:hAnsi="Tahoma" w:cs="Tahoma"/>
+                <w:color w:val="000000"/>
+                <w:sz w:val="20"/>
+              </w:rPr>
+            </w:pPr>
+            <w:r>
+              <w:rPr>
+                <w:rFonts w:ascii="Tahoma" w:eastAsia="Times New Roman" w:hAnsi="Tahoma" w:cs="Tahoma"/>
+                <w:color w:val="000000"/>
+                <w:sz w:val="20"/>
+              </w:rPr>
+              <w:t>2</w:t>
+            </w:r>
+          </w:p>
+        </w:tc>
+        <w:tc>
+          <w:tcPr>
+            <w:tcW w:w="1169" w:type="dxa"/>
+          </w:tcPr>
+          <w:p>
+            <w:pPr>
+              <w:spacing w:line="260" w:lineRule="atLeast"/>
+              <w:rPr>
+                <w:rFonts w:ascii="Tahoma" w:eastAsia="Times New Roman" w:hAnsi="Tahoma" w:cs="Tahoma"/>
+                <w:color w:val="000000"/>
+                <w:sz w:val="20"/>
+              </w:rPr>
+            </w:pPr>
+            <w:r>
+              <w:rPr>
+                <w:rFonts w:ascii="Tahoma" w:eastAsia="Times New Roman" w:hAnsi="Tahoma" w:cs="Tahoma"/>
+                <w:color w:val="000000"/>
+                <w:sz w:val="20"/>
+              </w:rPr>
+              <w:t>100%</w:t>
+            </w:r>
+          </w:p>
+        </w:tc>
+        <w:tc>
+          <w:tcPr>
+            <w:tcW w:w="4819" w:type="dxa"/>
+          </w:tcPr>
+          <w:p>
+            <w:pPr>
+              <w:spacing w:line="260" w:lineRule="atLeast"/>
+              <w:rPr>
+                <w:rFonts w:ascii="Tahoma" w:eastAsia="Times New Roman" w:hAnsi="Tahoma" w:cs="Tahoma"/>
+                <w:color w:val="000000"/>
+                <w:sz w:val="20"/>
+              </w:rPr>
+            </w:pPr>
+          </w:p>
+        </w:tc>
+      </w:tr>
+      <w:tr>
+        <w:tc>
+          <w:tcPr>
+            <w:tcW w:w="2052" w:type="dxa"/>
+          </w:tcPr>
+          <w:p>
+            <w:pPr>
+              <w:spacing w:line="260" w:lineRule="atLeast"/>
+              <w:rPr>
+                <w:rFonts w:ascii="Tahoma" w:eastAsia="Times New Roman" w:hAnsi="Tahoma" w:cs="Tahoma"/>
+                <w:color w:val="000000"/>
+                <w:sz w:val="20"/>
+              </w:rPr>
+            </w:pPr>
+            <w:r>
+              <w:rPr>
+                <w:rFonts w:ascii="Tahoma" w:eastAsia="Times New Roman" w:hAnsi="Tahoma" w:cs="Tahoma"/>
+                <w:color w:val="000000"/>
+                <w:sz w:val="20"/>
+              </w:rPr>
+              <w:t>Package API</w:t>
+            </w:r>
+          </w:p>
+        </w:tc>
+        <w:tc>
+          <w:tcPr>
+            <w:tcW w:w="1140" w:type="dxa"/>
+          </w:tcPr>
+          <w:p>
+            <w:pPr>
+              <w:spacing w:line="260" w:lineRule="atLeast"/>
+              <w:rPr>
+                <w:rFonts w:ascii="Tahoma" w:eastAsia="Times New Roman" w:hAnsi="Tahoma" w:cs="Tahoma"/>
+                <w:color w:val="000000"/>
+                <w:sz w:val="20"/>
+              </w:rPr>
+            </w:pPr>
+            <w:r>
+              <w:rPr>
+                <w:rFonts w:ascii="Tahoma" w:eastAsia="Times New Roman" w:hAnsi="Tahoma" w:cs="Tahoma"/>
+                <w:color w:val="000000"/>
+                <w:sz w:val="20"/>
+              </w:rPr>
+              <w:t>1</w:t>
+            </w:r>
+          </w:p>
+        </w:tc>
+        <w:tc>
+          <w:tcPr>
+            <w:tcW w:w="1169" w:type="dxa"/>
+          </w:tcPr>
+          <w:p>
+            <w:pPr>
+              <w:spacing w:line="260" w:lineRule="atLeast"/>
+              <w:rPr>
+                <w:rFonts w:ascii="Tahoma" w:eastAsia="Times New Roman" w:hAnsi="Tahoma" w:cs="Tahoma"/>
+                <w:color w:val="000000"/>
+                <w:sz w:val="20"/>
+              </w:rPr>
+            </w:pPr>
+            <w:r>
+              <w:rPr>
+                <w:rFonts w:ascii="Tahoma" w:eastAsia="Times New Roman" w:hAnsi="Tahoma" w:cs="Tahoma"/>
+                <w:color w:val="000000"/>
+                <w:sz w:val="20"/>
+              </w:rPr>
+              <w:t>0%</w:t>
+            </w:r>
+          </w:p>
+        </w:tc>
+        <w:tc>
+          <w:tcPr>
+            <w:tcW w:w="4819" w:type="dxa"/>
+          </w:tcPr>
+          <w:p>
+            <w:pPr>
+              <w:spacing w:line="260" w:lineRule="atLeast"/>
+              <w:rPr>
+                <w:rFonts w:ascii="Tahoma" w:eastAsia="Times New Roman" w:hAnsi="Tahoma" w:cs="Tahoma"/>
+                <w:color w:val="000000"/>
+                <w:sz w:val="20"/>
+              </w:rPr>
+            </w:pPr>
+            <w:r>
+              <w:rPr>
+                <w:rFonts w:ascii="Tahoma" w:eastAsia="Times New Roman" w:hAnsi="Tahoma" w:cs="Tahoma"/>
+                <w:color w:val="000000"/>
+                <w:sz w:val="20"/>
+              </w:rPr>
+              <w:t>Raised a bug that API seems not to warn if a badly formatted date provided:</w:t>
+            </w:r>
+          </w:p>
+          <w:p>
+            <w:pPr>
+              <w:spacing w:line="260" w:lineRule="atLeast"/>
+              <w:rPr>
+                <w:rFonts w:ascii="Tahoma" w:eastAsia="Times New Roman" w:hAnsi="Tahoma" w:cs="Tahoma"/>
+                <w:color w:val="000000"/>
+                <w:sz w:val="20"/>
+              </w:rPr>
+            </w:pPr>
+            <w:hyperlink r:id="rId25" w:history="1">
+              <w:r>
+                <w:rPr>
+                  <w:rStyle w:val="Hyperlink"/>
+                  <w:rFonts w:ascii="Tahoma" w:eastAsia="Times New Roman" w:hAnsi="Tahoma" w:cs="Tahoma"/>
+                  <w:sz w:val="20"/>
+                </w:rPr>
+                <w:t>https://jira.intersect.org.au/browse/UWSHIEVMOD-112</w:t>
+              </w:r>
+            </w:hyperlink>
+          </w:p>
+        </w:tc>
+      </w:tr>
+    </w:tbl>
     <w:p>
       <w:pPr>
         <w:shd w:val="clear" w:color="auto" w:fill="FFFFFF"/>
@@ -3075,16 +3257,16 @@
         <w:pageBreakBefore w:val="0"/>
         <w:ind w:left="431" w:hanging="431"/>
       </w:pPr>
-      <w:bookmarkStart w:id="12" w:name="_Ref359446796"/>
-      <w:bookmarkStart w:id="13" w:name="_Ref359446802"/>
-      <w:bookmarkStart w:id="14" w:name="_Toc260524172"/>
+      <w:bookmarkStart w:id="10" w:name="_Ref359446796"/>
+      <w:bookmarkStart w:id="11" w:name="_Ref359446802"/>
+      <w:bookmarkStart w:id="12" w:name="_Toc311807886"/>
       <w:r>
         <w:lastRenderedPageBreak/>
         <w:t>New Features</w:t>
       </w:r>
+      <w:bookmarkEnd w:id="10"/>
+      <w:bookmarkEnd w:id="11"/>
       <w:bookmarkEnd w:id="12"/>
-      <w:bookmarkEnd w:id="13"/>
-      <w:bookmarkEnd w:id="14"/>
     </w:p>
     <w:p>
       <w:pPr>
@@ -3267,7 +3449,7 @@
                 <w:u w:val="single"/>
               </w:rPr>
             </w:pPr>
-            <w:hyperlink r:id="rId24" w:history="1">
+            <w:hyperlink r:id="rId26" w:history="1">
               <w:r>
                 <w:rPr>
                   <w:rFonts w:ascii="Calibri" w:hAnsi="Calibri"/>
@@ -3371,7 +3553,7 @@
                 <w:u w:val="single"/>
               </w:rPr>
             </w:pPr>
-            <w:hyperlink r:id="rId25" w:history="1">
+            <w:hyperlink r:id="rId27" w:history="1">
               <w:r>
                 <w:rPr>
                   <w:rFonts w:ascii="Calibri" w:hAnsi="Calibri"/>
@@ -3475,7 +3657,7 @@
                 <w:u w:val="single"/>
               </w:rPr>
             </w:pPr>
-            <w:hyperlink r:id="rId26" w:history="1">
+            <w:hyperlink r:id="rId28" w:history="1">
               <w:r>
                 <w:rPr>
                   <w:rFonts w:ascii="Calibri" w:hAnsi="Calibri"/>
@@ -3579,7 +3761,7 @@
                 <w:u w:val="single"/>
               </w:rPr>
             </w:pPr>
-            <w:hyperlink r:id="rId27" w:history="1">
+            <w:hyperlink r:id="rId29" w:history="1">
               <w:r>
                 <w:rPr>
                   <w:rFonts w:ascii="Calibri" w:hAnsi="Calibri"/>
@@ -3683,7 +3865,7 @@
                 <w:u w:val="single"/>
               </w:rPr>
             </w:pPr>
-            <w:hyperlink r:id="rId28" w:history="1">
+            <w:hyperlink r:id="rId30" w:history="1">
               <w:r>
                 <w:rPr>
                   <w:rFonts w:ascii="Calibri" w:hAnsi="Calibri"/>
@@ -3787,7 +3969,7 @@
                 <w:u w:val="single"/>
               </w:rPr>
             </w:pPr>
-            <w:hyperlink r:id="rId29" w:history="1">
+            <w:hyperlink r:id="rId31" w:history="1">
               <w:r>
                 <w:rPr>
                   <w:rFonts w:ascii="Calibri" w:hAnsi="Calibri"/>
@@ -3899,7 +4081,7 @@
                 <w:u w:val="single"/>
               </w:rPr>
             </w:pPr>
-            <w:hyperlink r:id="rId30" w:history="1">
+            <w:hyperlink r:id="rId32" w:history="1">
               <w:r>
                 <w:rPr>
                   <w:rFonts w:ascii="Calibri" w:hAnsi="Calibri"/>
@@ -4011,7 +4193,7 @@
                 <w:u w:val="single"/>
               </w:rPr>
             </w:pPr>
-            <w:hyperlink r:id="rId31" w:history="1">
+            <w:hyperlink r:id="rId33" w:history="1">
               <w:r>
                 <w:rPr>
                   <w:rFonts w:ascii="Calibri" w:hAnsi="Calibri"/>
@@ -4115,7 +4297,7 @@
                 <w:u w:val="single"/>
               </w:rPr>
             </w:pPr>
-            <w:hyperlink r:id="rId32" w:history="1">
+            <w:hyperlink r:id="rId34" w:history="1">
               <w:r>
                 <w:rPr>
                   <w:rFonts w:ascii="Calibri" w:hAnsi="Calibri"/>
@@ -4220,7 +4402,7 @@
                 <w:u w:val="single"/>
               </w:rPr>
             </w:pPr>
-            <w:hyperlink r:id="rId33" w:history="1">
+            <w:hyperlink r:id="rId35" w:history="1">
               <w:r>
                 <w:rPr>
                   <w:rFonts w:ascii="Calibri" w:hAnsi="Calibri"/>
@@ -4332,7 +4514,7 @@
                 <w:u w:val="single"/>
               </w:rPr>
             </w:pPr>
-            <w:hyperlink r:id="rId34" w:history="1">
+            <w:hyperlink r:id="rId36" w:history="1">
               <w:r>
                 <w:rPr>
                   <w:rFonts w:ascii="Calibri" w:hAnsi="Calibri"/>
@@ -4444,7 +4626,7 @@
                 <w:u w:val="single"/>
               </w:rPr>
             </w:pPr>
-            <w:hyperlink r:id="rId35" w:history="1">
+            <w:hyperlink r:id="rId37" w:history="1">
               <w:r>
                 <w:rPr>
                   <w:rFonts w:ascii="Calibri" w:hAnsi="Calibri"/>
@@ -4548,7 +4730,7 @@
                 <w:u w:val="single"/>
               </w:rPr>
             </w:pPr>
-            <w:hyperlink r:id="rId36" w:history="1">
+            <w:hyperlink r:id="rId38" w:history="1">
               <w:r>
                 <w:rPr>
                   <w:rFonts w:ascii="Calibri" w:hAnsi="Calibri"/>
@@ -4660,7 +4842,7 @@
                 <w:u w:val="single"/>
               </w:rPr>
             </w:pPr>
-            <w:hyperlink r:id="rId37" w:history="1">
+            <w:hyperlink r:id="rId39" w:history="1">
               <w:r>
                 <w:rPr>
                   <w:rFonts w:ascii="Calibri" w:hAnsi="Calibri"/>
@@ -4764,7 +4946,7 @@
                 <w:u w:val="single"/>
               </w:rPr>
             </w:pPr>
-            <w:hyperlink r:id="rId38" w:history="1">
+            <w:hyperlink r:id="rId40" w:history="1">
               <w:r>
                 <w:rPr>
                   <w:rFonts w:ascii="Calibri" w:hAnsi="Calibri"/>
@@ -4868,7 +5050,7 @@
                 <w:u w:val="single"/>
               </w:rPr>
             </w:pPr>
-            <w:hyperlink r:id="rId39" w:history="1">
+            <w:hyperlink r:id="rId41" w:history="1">
               <w:r>
                 <w:rPr>
                   <w:rFonts w:ascii="Calibri" w:hAnsi="Calibri"/>
@@ -4980,7 +5162,7 @@
                 <w:u w:val="single"/>
               </w:rPr>
             </w:pPr>
-            <w:hyperlink r:id="rId40" w:history="1">
+            <w:hyperlink r:id="rId42" w:history="1">
               <w:r>
                 <w:rPr>
                   <w:rFonts w:ascii="Calibri" w:hAnsi="Calibri"/>
@@ -5084,7 +5266,7 @@
                 <w:u w:val="single"/>
               </w:rPr>
             </w:pPr>
-            <w:hyperlink r:id="rId41" w:history="1">
+            <w:hyperlink r:id="rId43" w:history="1">
               <w:r>
                 <w:rPr>
                   <w:rFonts w:ascii="Calibri" w:hAnsi="Calibri"/>
@@ -5188,7 +5370,7 @@
                 <w:u w:val="single"/>
               </w:rPr>
             </w:pPr>
-            <w:hyperlink r:id="rId42" w:history="1">
+            <w:hyperlink r:id="rId44" w:history="1">
               <w:r>
                 <w:rPr>
                   <w:rFonts w:ascii="Calibri" w:hAnsi="Calibri"/>
@@ -5292,7 +5474,7 @@
                 <w:u w:val="single"/>
               </w:rPr>
             </w:pPr>
-            <w:hyperlink r:id="rId43" w:history="1">
+            <w:hyperlink r:id="rId45" w:history="1">
               <w:r>
                 <w:rPr>
                   <w:rFonts w:ascii="Calibri" w:hAnsi="Calibri"/>
@@ -5396,7 +5578,7 @@
                 <w:u w:val="single"/>
               </w:rPr>
             </w:pPr>
-            <w:hyperlink r:id="rId44" w:history="1">
+            <w:hyperlink r:id="rId46" w:history="1">
               <w:r>
                 <w:rPr>
                   <w:rFonts w:ascii="Calibri" w:hAnsi="Calibri"/>
@@ -5509,7 +5691,7 @@
                 <w:u w:val="single"/>
               </w:rPr>
             </w:pPr>
-            <w:hyperlink r:id="rId45" w:history="1">
+            <w:hyperlink r:id="rId47" w:history="1">
               <w:r>
                 <w:rPr>
                   <w:rFonts w:ascii="Calibri" w:hAnsi="Calibri"/>
@@ -5621,7 +5803,7 @@
                 <w:u w:val="single"/>
               </w:rPr>
             </w:pPr>
-            <w:hyperlink r:id="rId46" w:history="1">
+            <w:hyperlink r:id="rId48" w:history="1">
               <w:r>
                 <w:rPr>
                   <w:rFonts w:ascii="Calibri" w:hAnsi="Calibri"/>
@@ -5733,7 +5915,7 @@
                 <w:u w:val="single"/>
               </w:rPr>
             </w:pPr>
-            <w:hyperlink r:id="rId47" w:history="1">
+            <w:hyperlink r:id="rId49" w:history="1">
               <w:r>
                 <w:rPr>
                   <w:rFonts w:ascii="Calibri" w:hAnsi="Calibri"/>
@@ -5845,7 +6027,7 @@
                 <w:u w:val="single"/>
               </w:rPr>
             </w:pPr>
-            <w:hyperlink r:id="rId48" w:history="1">
+            <w:hyperlink r:id="rId50" w:history="1">
               <w:r>
                 <w:rPr>
                   <w:rFonts w:ascii="Calibri" w:hAnsi="Calibri"/>
@@ -5920,15 +6102,15 @@
         <w:pageBreakBefore w:val="0"/>
         <w:ind w:left="431" w:hanging="431"/>
       </w:pPr>
-      <w:bookmarkStart w:id="15" w:name="Sprint7Report-Summary"/>
-      <w:bookmarkStart w:id="16" w:name="jiraissues"/>
-      <w:bookmarkStart w:id="17" w:name="_Toc260524173"/>
+      <w:bookmarkStart w:id="13" w:name="Sprint7Report-Summary"/>
+      <w:bookmarkStart w:id="14" w:name="jiraissues"/>
+      <w:bookmarkStart w:id="15" w:name="_Toc311807887"/>
+      <w:bookmarkEnd w:id="13"/>
+      <w:bookmarkEnd w:id="14"/>
+      <w:r>
+        <w:t>Bug Fixes</w:t>
+      </w:r>
       <w:bookmarkEnd w:id="15"/>
-      <w:bookmarkEnd w:id="16"/>
-      <w:r>
-        <w:t>Bug Fixes</w:t>
-      </w:r>
-      <w:bookmarkEnd w:id="17"/>
     </w:p>
     <w:p>
       <w:pPr>
@@ -6083,7 +6265,7 @@
                 <w:u w:val="single"/>
               </w:rPr>
             </w:pPr>
-            <w:hyperlink r:id="rId49" w:history="1">
+            <w:hyperlink r:id="rId51" w:history="1">
               <w:r>
                 <w:rPr>
                   <w:rFonts w:ascii="Calibri" w:hAnsi="Calibri"/>
@@ -6166,7 +6348,7 @@
                 <w:u w:val="single"/>
               </w:rPr>
             </w:pPr>
-            <w:hyperlink r:id="rId50" w:history="1">
+            <w:hyperlink r:id="rId52" w:history="1">
               <w:r>
                 <w:rPr>
                   <w:rFonts w:ascii="Calibri" w:hAnsi="Calibri"/>
@@ -6252,7 +6434,7 @@
                 <w:u w:val="single"/>
               </w:rPr>
             </w:pPr>
-            <w:hyperlink r:id="rId51" w:history="1">
+            <w:hyperlink r:id="rId53" w:history="1">
               <w:r>
                 <w:rPr>
                   <w:rFonts w:ascii="Calibri" w:hAnsi="Calibri"/>
@@ -6335,7 +6517,7 @@
                 <w:u w:val="single"/>
               </w:rPr>
             </w:pPr>
-            <w:hyperlink r:id="rId52" w:history="1">
+            <w:hyperlink r:id="rId54" w:history="1">
               <w:r>
                 <w:rPr>
                   <w:rFonts w:ascii="Calibri" w:hAnsi="Calibri"/>
@@ -6373,8 +6555,8 @@
     <w:p/>
     <w:p/>
     <w:p>
-      <w:bookmarkStart w:id="18" w:name="Sprint7Report-SummaryofTestingPerformed"/>
-      <w:bookmarkEnd w:id="18"/>
+      <w:bookmarkStart w:id="16" w:name="Sprint7Report-SummaryofTestingPerformed"/>
+      <w:bookmarkEnd w:id="16"/>
     </w:p>
     <w:sectPr>
       <w:pgSz w:w="16840" w:h="11900" w:orient="landscape"/>
@@ -6389,7 +6571,7 @@
 
 <file path=word/comments.xml><?xml version="1.0" encoding="utf-8"?>
 <w:comments xmlns:wpc="http://schemas.microsoft.com/office/word/2010/wordprocessingCanvas" xmlns:mo="http://schemas.microsoft.com/office/mac/office/2008/main" xmlns:mc="http://schemas.openxmlformats.org/markup-compatibility/2006" xmlns:mv="urn:schemas-microsoft-com:mac:vml" xmlns:o="urn:schemas-microsoft-com:office:office" xmlns:r="http://schemas.openxmlformats.org/officeDocument/2006/relationships" xmlns:m="http://schemas.openxmlformats.org/officeDocument/2006/math" xmlns:v="urn:schemas-microsoft-com:vml" xmlns:wp14="http://schemas.microsoft.com/office/word/2010/wordprocessingDrawing" xmlns:wp="http://schemas.openxmlformats.org/drawingml/2006/wordprocessingDrawing" xmlns:w10="urn:schemas-microsoft-com:office:word" xmlns:w="http://schemas.openxmlformats.org/wordprocessingml/2006/main" xmlns:w14="http://schemas.microsoft.com/office/word/2010/wordml" xmlns:wpg="http://schemas.microsoft.com/office/word/2010/wordprocessingGroup" xmlns:wpi="http://schemas.microsoft.com/office/word/2010/wordprocessingInk" xmlns:wne="http://schemas.microsoft.com/office/word/2006/wordml" xmlns:wps="http://schemas.microsoft.com/office/word/2010/wordprocessingShape" mc:Ignorable="w14 wp14">
-  <w:comment w:id="6" w:author="Cathryn Chamley" w:date="2015-12-04T15:28:00Z" w:initials="CC">
+  <w:comment w:id="6" w:author="Cathryn Chamley" w:date="2015-12-14T13:46:00Z" w:initials="CC">
     <w:p>
       <w:pPr>
         <w:pStyle w:val="CommentText"/>
@@ -6401,31 +6583,15 @@
         <w:annotationRef/>
       </w:r>
       <w:r>
-        <w:t>Check with Dan – has this changed? Do we need to update?</w:t>
-      </w:r>
-    </w:p>
-  </w:comment>
-  <w:comment w:id="10" w:author="Cathryn Chamley" w:date="2015-12-04T15:33:00Z" w:initials="CC">
-    <w:p>
-      <w:pPr>
-        <w:pStyle w:val="CommentText"/>
-      </w:pPr>
-      <w:r>
-        <w:rPr>
-          <w:rStyle w:val="CommentReference"/>
-        </w:rPr>
-        <w:annotationRef/>
-      </w:r>
-      <w:r>
-        <w:t xml:space="preserve">Update with </w:t>
+        <w:t xml:space="preserve">Discussed with Dan – instructions need updating based on new setup. Haven’t been updated for a while. Needs to include new AAF setup using </w:t>
       </w:r>
       <w:proofErr w:type="spellStart"/>
       <w:r>
-        <w:t>Kali’s</w:t>
+        <w:t>RapidConnect</w:t>
       </w:r>
       <w:proofErr w:type="spellEnd"/>
       <w:r>
-        <w:t xml:space="preserve"> test report.</w:t>
+        <w:t xml:space="preserve"> rather than SAML.</w:t>
       </w:r>
     </w:p>
   </w:comment>
@@ -6542,7 +6708,7 @@
             <w:rPr>
               <w:noProof/>
             </w:rPr>
-            <w:t>3</w:t>
+            <w:t>8</w:t>
           </w:r>
           <w:r>
             <w:rPr>
@@ -6553,14 +6719,27 @@
           <w:r>
             <w:t xml:space="preserve"> of </w:t>
           </w:r>
-          <w:fldSimple w:instr=" NUMPAGES  ">
-            <w:r>
-              <w:rPr>
-                <w:noProof/>
-              </w:rPr>
-              <w:t>8</w:t>
-            </w:r>
-          </w:fldSimple>
+          <w:r>
+            <w:fldChar w:fldCharType="begin"/>
+          </w:r>
+          <w:r>
+            <w:instrText xml:space="preserve"> NUMPAGES  </w:instrText>
+          </w:r>
+          <w:r>
+            <w:fldChar w:fldCharType="separate"/>
+          </w:r>
+          <w:r>
+            <w:rPr>
+              <w:noProof/>
+            </w:rPr>
+            <w:t>8</w:t>
+          </w:r>
+          <w:r>
+            <w:rPr>
+              <w:noProof/>
+            </w:rPr>
+            <w:fldChar w:fldCharType="end"/>
+          </w:r>
         </w:p>
       </w:tc>
     </w:tr>
@@ -6671,14 +6850,27 @@
           <w:r>
             <w:t xml:space="preserve"> of </w:t>
           </w:r>
-          <w:fldSimple w:instr=" NUMPAGES  ">
-            <w:r>
-              <w:rPr>
-                <w:noProof/>
-              </w:rPr>
-              <w:t>8</w:t>
-            </w:r>
-          </w:fldSimple>
+          <w:r>
+            <w:fldChar w:fldCharType="begin"/>
+          </w:r>
+          <w:r>
+            <w:instrText xml:space="preserve"> NUMPAGES  </w:instrText>
+          </w:r>
+          <w:r>
+            <w:fldChar w:fldCharType="separate"/>
+          </w:r>
+          <w:r>
+            <w:rPr>
+              <w:noProof/>
+            </w:rPr>
+            <w:t>8</w:t>
+          </w:r>
+          <w:r>
+            <w:rPr>
+              <w:noProof/>
+            </w:rPr>
+            <w:fldChar w:fldCharType="end"/>
+          </w:r>
         </w:p>
       </w:tc>
     </w:tr>
@@ -8648,7 +8840,7 @@
   <w:style w:type="paragraph" w:default="1" w:styleId="Normal">
     <w:name w:val="Normal"/>
     <w:qFormat/>
-    <w:rsid w:val="008A049F"/>
+    <w:rsid w:val="008B3D41"/>
     <w:rPr>
       <w:rFonts w:asciiTheme="minorHAnsi" w:eastAsiaTheme="minorEastAsia" w:hAnsiTheme="minorHAnsi" w:cstheme="minorBidi"/>
       <w:sz w:val="24"/>
@@ -8862,7 +9054,7 @@
     <w:uiPriority w:val="1"/>
     <w:semiHidden/>
     <w:unhideWhenUsed/>
-    <w:rsid w:val="008A049F"/>
+    <w:rsid w:val="008B3D41"/>
   </w:style>
   <w:style w:type="table" w:default="1" w:styleId="TableNormal">
     <w:name w:val="Normal Table"/>
@@ -8884,7 +9076,7 @@
     <w:uiPriority w:val="99"/>
     <w:semiHidden/>
     <w:unhideWhenUsed/>
-    <w:rsid w:val="008A049F"/>
+    <w:rsid w:val="008B3D41"/>
   </w:style>
   <w:style w:type="paragraph" w:styleId="NoSpacing">
     <w:name w:val="No Spacing"/>
@@ -10124,6 +10316,11 @@
       <w:sz w:val="24"/>
       <w:szCs w:val="24"/>
     </w:rPr>
+  </w:style>
+  <w:style w:type="character" w:customStyle="1" w:styleId="il">
+    <w:name w:val="il"/>
+    <w:basedOn w:val="DefaultParagraphFont"/>
+    <w:rsid w:val="003B1F5A"/>
   </w:style>
 </w:styles>
 </file>
@@ -10283,7 +10480,7 @@
   <w:style w:type="paragraph" w:default="1" w:styleId="Normal">
     <w:name w:val="Normal"/>
     <w:qFormat/>
-    <w:rsid w:val="008A049F"/>
+    <w:rsid w:val="008B3D41"/>
     <w:rPr>
       <w:rFonts w:asciiTheme="minorHAnsi" w:eastAsiaTheme="minorEastAsia" w:hAnsiTheme="minorHAnsi" w:cstheme="minorBidi"/>
       <w:sz w:val="24"/>
@@ -10497,7 +10694,7 @@
     <w:uiPriority w:val="1"/>
     <w:semiHidden/>
     <w:unhideWhenUsed/>
-    <w:rsid w:val="008A049F"/>
+    <w:rsid w:val="008B3D41"/>
   </w:style>
   <w:style w:type="table" w:default="1" w:styleId="TableNormal">
     <w:name w:val="Normal Table"/>
@@ -10519,7 +10716,7 @@
     <w:uiPriority w:val="99"/>
     <w:semiHidden/>
     <w:unhideWhenUsed/>
-    <w:rsid w:val="008A049F"/>
+    <w:rsid w:val="008B3D41"/>
   </w:style>
   <w:style w:type="paragraph" w:styleId="NoSpacing">
     <w:name w:val="No Spacing"/>
@@ -11759,6 +11956,11 @@
       <w:sz w:val="24"/>
       <w:szCs w:val="24"/>
     </w:rPr>
+  </w:style>
+  <w:style w:type="character" w:customStyle="1" w:styleId="il">
+    <w:name w:val="il"/>
+    <w:basedOn w:val="DefaultParagraphFont"/>
+    <w:rsid w:val="003B1F5A"/>
   </w:style>
 </w:styles>
 </file>
@@ -12088,7 +12290,7 @@
 </file>
 
 <file path=customXml/itemProps1.xml><?xml version="1.0" encoding="utf-8"?>
-<ds:datastoreItem xmlns:ds="http://schemas.openxmlformats.org/officeDocument/2006/customXml" ds:itemID="{058A2887-F0BF-F24D-ADD7-0A6F47C77E20}">
+<ds:datastoreItem xmlns:ds="http://schemas.openxmlformats.org/officeDocument/2006/customXml" ds:itemID="{2CB7E686-DEC4-9548-B7DE-BFFABB6567D0}">
   <ds:schemaRefs>
     <ds:schemaRef ds:uri="http://schemas.openxmlformats.org/officeDocument/2006/bibliography"/>
   </ds:schemaRefs>

</xml_diff>